<commit_message>
created login activity with fragments and register activity
</commit_message>
<xml_diff>
--- a/移动软件技术 任务书与实验报告.docx
+++ b/移动软件技术 任务书与实验报告.docx
@@ -270,27 +270,7 @@
           <w:szCs w:val="32"/>
           <w:u w:val="single"/>
         </w:rPr>
-        <w:t>第三方网</w:t>
-      </w:r>
-      <w:proofErr w:type="gramStart"/>
-      <w:r>
-        <w:rPr>
-          <w:rFonts w:hint="eastAsia"/>
-          <w:sz w:val="32"/>
-          <w:szCs w:val="32"/>
-          <w:u w:val="single"/>
-        </w:rPr>
-        <w:t>易云音乐</w:t>
-      </w:r>
-      <w:proofErr w:type="gramEnd"/>
-      <w:r>
-        <w:rPr>
-          <w:rFonts w:hint="eastAsia"/>
-          <w:sz w:val="32"/>
-          <w:szCs w:val="32"/>
-          <w:u w:val="single"/>
-        </w:rPr>
-        <w:t>客户端</w:t>
+        <w:t>第三方网易云音乐客户端</w:t>
       </w:r>
       <w:r>
         <w:rPr>
@@ -1544,7 +1524,6 @@
               </w:rPr>
               <w:t>必须同时使用</w:t>
             </w:r>
-            <w:proofErr w:type="spellStart"/>
             <w:r>
               <w:rPr>
                 <w:rFonts w:ascii="Times New Roman" w:hAnsi="Times New Roman"/>
@@ -1553,7 +1532,6 @@
               </w:rPr>
               <w:t>SharedPreference</w:t>
             </w:r>
-            <w:proofErr w:type="spellEnd"/>
             <w:r>
               <w:rPr>
                 <w:rFonts w:ascii="Times New Roman" w:hAnsi="Times New Roman"/>
@@ -2609,21 +2587,7 @@
               <w:rPr>
                 <w:sz w:val="24"/>
               </w:rPr>
-              <w:t>：视频中每位组员都要露面，首先必须清楚地介绍项目名称、本组成员姓名、班级、学号，谁是组长，项目组中每个成员所完成的具体任务，以及各自在整个项目中所起的作用或贡献。其次，主要以实际运行操作的录</w:t>
-            </w:r>
-            <w:proofErr w:type="gramStart"/>
-            <w:r>
-              <w:rPr>
-                <w:sz w:val="24"/>
-              </w:rPr>
-              <w:t>屏方式</w:t>
-            </w:r>
-            <w:proofErr w:type="gramEnd"/>
-            <w:r>
-              <w:rPr>
-                <w:sz w:val="24"/>
-              </w:rPr>
-              <w:t>展示整个</w:t>
+              <w:t>：视频中每位组员都要露面，首先必须清楚地介绍项目名称、本组成员姓名、班级、学号，谁是组长，项目组中每个成员所完成的具体任务，以及各自在整个项目中所起的作用或贡献。其次，主要以实际运行操作的录屏方式展示整个</w:t>
             </w:r>
             <w:r>
               <w:rPr>
@@ -3700,27 +3664,7 @@
           <w:szCs w:val="28"/>
           <w:u w:val="single"/>
         </w:rPr>
-        <w:t>第三方网</w:t>
-      </w:r>
-      <w:proofErr w:type="gramStart"/>
-      <w:r>
-        <w:rPr>
-          <w:rFonts w:hint="eastAsia"/>
-          <w:sz w:val="28"/>
-          <w:szCs w:val="28"/>
-          <w:u w:val="single"/>
-        </w:rPr>
-        <w:t>易云音乐</w:t>
-      </w:r>
-      <w:proofErr w:type="gramEnd"/>
-      <w:r>
-        <w:rPr>
-          <w:rFonts w:hint="eastAsia"/>
-          <w:sz w:val="28"/>
-          <w:szCs w:val="28"/>
-          <w:u w:val="single"/>
-        </w:rPr>
-        <w:t>客户端</w:t>
+        <w:t>第三方网易云音乐客户端</w:t>
       </w:r>
       <w:r>
         <w:rPr>
@@ -6446,21 +6390,7 @@
         <w:rPr>
           <w:rFonts w:hint="eastAsia"/>
         </w:rPr>
-        <w:t>解决</w:t>
-      </w:r>
-      <w:proofErr w:type="gramStart"/>
-      <w:r>
-        <w:rPr>
-          <w:rFonts w:hint="eastAsia"/>
-        </w:rPr>
-        <w:t>目前网易云音乐</w:t>
-      </w:r>
-      <w:proofErr w:type="gramEnd"/>
-      <w:r>
-        <w:rPr>
-          <w:rFonts w:hint="eastAsia"/>
-        </w:rPr>
-        <w:t>官方客户端功能臃肿这一问题。</w:t>
+        <w:t>解决目前网易云音乐官方客户端功能臃肿这一问题。</w:t>
       </w:r>
     </w:p>
     <w:p>
@@ -6477,21 +6407,7 @@
         <w:rPr>
           <w:rFonts w:hint="eastAsia"/>
         </w:rPr>
-        <w:t>联网状态下可以</w:t>
-      </w:r>
-      <w:proofErr w:type="gramStart"/>
-      <w:r>
-        <w:rPr>
-          <w:rFonts w:hint="eastAsia"/>
-        </w:rPr>
-        <w:t>获取网易云音乐</w:t>
-      </w:r>
-      <w:proofErr w:type="gramEnd"/>
-      <w:r>
-        <w:rPr>
-          <w:rFonts w:hint="eastAsia"/>
-        </w:rPr>
-        <w:t>后台数据，并在前台显示；</w:t>
+        <w:t>联网状态下可以获取网易云音乐后台数据，并在前台显示；</w:t>
       </w:r>
       <w:r>
         <w:rPr>
@@ -6670,21 +6586,7 @@
         <w:rPr>
           <w:rFonts w:hint="eastAsia"/>
         </w:rPr>
-        <w:t>用户对网</w:t>
-      </w:r>
-      <w:proofErr w:type="gramStart"/>
-      <w:r>
-        <w:rPr>
-          <w:rFonts w:hint="eastAsia"/>
-        </w:rPr>
-        <w:t>易云音乐</w:t>
-      </w:r>
-      <w:proofErr w:type="gramEnd"/>
-      <w:r>
-        <w:rPr>
-          <w:rFonts w:hint="eastAsia"/>
-        </w:rPr>
-        <w:t>账号进行操作：</w:t>
+        <w:t>用户对网易云音乐账号进行操作：</w:t>
       </w:r>
     </w:p>
     <w:p>
@@ -6980,21 +6882,7 @@
         <w:rPr>
           <w:rFonts w:hint="eastAsia"/>
         </w:rPr>
-        <w:t>排行</w:t>
-      </w:r>
-      <w:proofErr w:type="gramStart"/>
-      <w:r>
-        <w:rPr>
-          <w:rFonts w:hint="eastAsia"/>
-        </w:rPr>
-        <w:t>榜周榜</w:t>
-      </w:r>
-      <w:proofErr w:type="gramEnd"/>
-      <w:r>
-        <w:rPr>
-          <w:rFonts w:hint="eastAsia"/>
-        </w:rPr>
-        <w:t>；</w:t>
+        <w:t>排行榜周榜；</w:t>
       </w:r>
     </w:p>
     <w:p>
@@ -7521,14 +7409,12 @@
         </w:numPr>
         <w:ind w:firstLineChars="0"/>
       </w:pPr>
-      <w:proofErr w:type="spellStart"/>
       <w:r>
         <w:rPr>
           <w:rFonts w:hint="eastAsia"/>
         </w:rPr>
         <w:t>MainActivity</w:t>
       </w:r>
-      <w:proofErr w:type="spellEnd"/>
       <w:r>
         <w:rPr>
           <w:rFonts w:hint="eastAsia"/>
@@ -7545,14 +7431,12 @@
         </w:numPr>
         <w:ind w:firstLineChars="0"/>
       </w:pPr>
-      <w:proofErr w:type="spellStart"/>
       <w:r>
         <w:rPr>
           <w:rFonts w:hint="eastAsia"/>
         </w:rPr>
         <w:t>ResourceFragment</w:t>
       </w:r>
-      <w:proofErr w:type="spellEnd"/>
       <w:r>
         <w:rPr>
           <w:rFonts w:hint="eastAsia"/>
@@ -7569,14 +7453,12 @@
         </w:numPr>
         <w:ind w:firstLineChars="0"/>
       </w:pPr>
-      <w:proofErr w:type="spellStart"/>
       <w:r>
         <w:rPr>
           <w:rFonts w:hint="eastAsia"/>
         </w:rPr>
         <w:t>RecommendFragment</w:t>
       </w:r>
-      <w:proofErr w:type="spellEnd"/>
       <w:r>
         <w:rPr>
           <w:rFonts w:hint="eastAsia"/>
@@ -7593,33 +7475,17 @@
         </w:numPr>
         <w:ind w:firstLineChars="0"/>
       </w:pPr>
-      <w:proofErr w:type="spellStart"/>
       <w:r>
         <w:rPr>
           <w:rFonts w:hint="eastAsia"/>
         </w:rPr>
         <w:t>DiscoveryFragment</w:t>
       </w:r>
-      <w:proofErr w:type="spellEnd"/>
-      <w:r>
-        <w:rPr>
-          <w:rFonts w:hint="eastAsia"/>
-        </w:rPr>
-        <w:t>——展示网</w:t>
-      </w:r>
-      <w:proofErr w:type="gramStart"/>
-      <w:r>
-        <w:rPr>
-          <w:rFonts w:hint="eastAsia"/>
-        </w:rPr>
-        <w:t>易云音乐</w:t>
-      </w:r>
-      <w:proofErr w:type="gramEnd"/>
-      <w:r>
-        <w:rPr>
-          <w:rFonts w:hint="eastAsia"/>
-        </w:rPr>
-        <w:t>热门的内容；</w:t>
+      <w:r>
+        <w:rPr>
+          <w:rFonts w:hint="eastAsia"/>
+        </w:rPr>
+        <w:t>——展示网易云音乐热门的内容；</w:t>
       </w:r>
     </w:p>
     <w:p>
@@ -7631,14 +7497,12 @@
         </w:numPr>
         <w:ind w:firstLineChars="0"/>
       </w:pPr>
-      <w:proofErr w:type="spellStart"/>
       <w:r>
         <w:rPr>
           <w:rFonts w:hint="eastAsia"/>
         </w:rPr>
         <w:t>RadioFragment</w:t>
       </w:r>
-      <w:proofErr w:type="spellEnd"/>
       <w:r>
         <w:rPr>
           <w:rFonts w:hint="eastAsia"/>
@@ -7655,14 +7519,12 @@
         </w:numPr>
         <w:ind w:firstLineChars="0"/>
       </w:pPr>
-      <w:proofErr w:type="spellStart"/>
       <w:r>
         <w:rPr>
           <w:rFonts w:hint="eastAsia"/>
         </w:rPr>
         <w:t>SearchFragment</w:t>
       </w:r>
-      <w:proofErr w:type="spellEnd"/>
       <w:r>
         <w:rPr>
           <w:rFonts w:hint="eastAsia"/>
@@ -7691,14 +7553,12 @@
         </w:numPr>
         <w:ind w:firstLineChars="0"/>
       </w:pPr>
-      <w:proofErr w:type="spellStart"/>
       <w:r>
         <w:rPr>
           <w:rFonts w:hint="eastAsia"/>
         </w:rPr>
         <w:t>LoginActivity</w:t>
       </w:r>
-      <w:proofErr w:type="spellEnd"/>
       <w:r>
         <w:rPr>
           <w:rFonts w:hint="eastAsia"/>
@@ -7721,7 +7581,6 @@
         </w:numPr>
         <w:ind w:firstLineChars="0"/>
       </w:pPr>
-      <w:proofErr w:type="spellStart"/>
       <w:r>
         <w:rPr>
           <w:rFonts w:hint="eastAsia"/>
@@ -7731,7 +7590,6 @@
       <w:r>
         <w:t>LoginFragment</w:t>
       </w:r>
-      <w:proofErr w:type="spellEnd"/>
       <w:r>
         <w:rPr>
           <w:rFonts w:hint="eastAsia"/>
@@ -7748,19 +7606,73 @@
         </w:numPr>
         <w:ind w:firstLineChars="0"/>
       </w:pPr>
-      <w:proofErr w:type="spellStart"/>
       <w:r>
         <w:rPr>
           <w:rFonts w:hint="eastAsia"/>
         </w:rPr>
         <w:t>EmailLoginFragment</w:t>
       </w:r>
-      <w:proofErr w:type="spellEnd"/>
       <w:r>
         <w:rPr>
           <w:rFonts w:hint="eastAsia"/>
         </w:rPr>
         <w:t>——用户使用电子邮箱登录</w:t>
+      </w:r>
+    </w:p>
+    <w:p>
+      <w:pPr>
+        <w:pStyle w:val="a0"/>
+        <w:numPr>
+          <w:ilvl w:val="0"/>
+          <w:numId w:val="11"/>
+        </w:numPr>
+        <w:ind w:firstLineChars="0"/>
+      </w:pPr>
+      <w:r>
+        <w:rPr>
+          <w:rFonts w:hint="eastAsia"/>
+        </w:rPr>
+        <w:t>Register</w:t>
+      </w:r>
+      <w:r>
+        <w:rPr>
+          <w:rFonts w:hint="eastAsia"/>
+        </w:rPr>
+        <w:t>Activity</w:t>
+      </w:r>
+      <w:r>
+        <w:rPr>
+          <w:rFonts w:hint="eastAsia"/>
+        </w:rPr>
+        <w:t>——与用户进行注册时的交互；</w:t>
+      </w:r>
+    </w:p>
+    <w:p>
+      <w:pPr>
+        <w:pStyle w:val="a0"/>
+        <w:numPr>
+          <w:ilvl w:val="0"/>
+          <w:numId w:val="11"/>
+        </w:numPr>
+        <w:ind w:firstLineChars="0"/>
+      </w:pPr>
+      <w:r>
+        <w:rPr>
+          <w:rFonts w:hint="eastAsia"/>
+        </w:rPr>
+        <w:t>Player</w:t>
+      </w:r>
+      <w:r>
+        <w:rPr>
+          <w:rFonts w:hint="eastAsia"/>
+        </w:rPr>
+        <w:t>Activity</w:t>
+      </w:r>
+      <w:r>
+        <w:rPr>
+          <w:rFonts w:hint="eastAsia"/>
+        </w:rPr>
+        <w:t>——音乐播放器界面；</w:t>
       </w:r>
     </w:p>
     <w:p>
@@ -7772,14 +7684,12 @@
         </w:numPr>
         <w:ind w:firstLineChars="0"/>
       </w:pPr>
-      <w:proofErr w:type="spellStart"/>
-      <w:r>
-        <w:rPr>
-          <w:rFonts w:hint="eastAsia"/>
-        </w:rPr>
-        <w:t>RegisterFragment</w:t>
-      </w:r>
-      <w:proofErr w:type="spellEnd"/>
+      <w:r>
+        <w:rPr>
+          <w:rFonts w:hint="eastAsia"/>
+        </w:rPr>
+        <w:t>LyricFragment</w:t>
+      </w:r>
       <w:r>
         <w:rPr>
           <w:rFonts w:hint="eastAsia"/>
@@ -7790,7 +7700,7 @@
         <w:rPr>
           <w:rFonts w:hint="eastAsia"/>
         </w:rPr>
-        <w:t>注册界面</w:t>
+        <w:t>歌词显示界面</w:t>
       </w:r>
     </w:p>
     <w:p>
@@ -7802,7 +7712,245 @@
         </w:numPr>
         <w:ind w:firstLineChars="0"/>
       </w:pPr>
-      <w:proofErr w:type="spellStart"/>
+      <w:r>
+        <w:rPr>
+          <w:rFonts w:hint="eastAsia"/>
+        </w:rPr>
+        <w:t>ListActivity</w:t>
+      </w:r>
+      <w:r>
+        <w:rPr>
+          <w:rFonts w:hint="eastAsia"/>
+        </w:rPr>
+        <w:t>——用来显示歌单、专辑、系列电台节目等；</w:t>
+      </w:r>
+    </w:p>
+    <w:p>
+      <w:pPr>
+        <w:pStyle w:val="a0"/>
+        <w:numPr>
+          <w:ilvl w:val="0"/>
+          <w:numId w:val="10"/>
+        </w:numPr>
+        <w:ind w:firstLineChars="0"/>
+      </w:pPr>
+      <w:r>
+        <w:rPr>
+          <w:rFonts w:hint="eastAsia"/>
+        </w:rPr>
+        <w:t>DownloadActivity</w:t>
+      </w:r>
+      <w:r>
+        <w:rPr>
+          <w:rFonts w:hint="eastAsia"/>
+        </w:rPr>
+        <w:t>——下载</w:t>
+      </w:r>
+    </w:p>
+    <w:p>
+      <w:pPr>
+        <w:pStyle w:val="a0"/>
+        <w:numPr>
+          <w:ilvl w:val="0"/>
+          <w:numId w:val="10"/>
+        </w:numPr>
+        <w:ind w:firstLineChars="0"/>
+      </w:pPr>
+      <w:r>
+        <w:rPr>
+          <w:rFonts w:hint="eastAsia"/>
+        </w:rPr>
+        <w:t>SettingsActivity</w:t>
+      </w:r>
+      <w:r>
+        <w:rPr>
+          <w:rFonts w:hint="eastAsia"/>
+        </w:rPr>
+        <w:t>——用户通过该</w:t>
+      </w:r>
+      <w:r>
+        <w:rPr>
+          <w:rFonts w:hint="eastAsia"/>
+        </w:rPr>
+        <w:t>Activity</w:t>
+      </w:r>
+      <w:r>
+        <w:rPr>
+          <w:rFonts w:hint="eastAsia"/>
+        </w:rPr>
+        <w:t>用来设置应用的一些属性</w:t>
+      </w:r>
+      <w:r>
+        <w:rPr>
+          <w:rFonts w:hint="eastAsia"/>
+        </w:rPr>
+        <w:t>。</w:t>
+      </w:r>
+    </w:p>
+    <w:p>
+      <w:pPr>
+        <w:pStyle w:val="a0"/>
+        <w:ind w:firstLine="482"/>
+        <w:rPr>
+          <w:b/>
+          <w:bCs/>
+        </w:rPr>
+      </w:pPr>
+      <w:r>
+        <w:rPr>
+          <w:rFonts w:hint="eastAsia"/>
+          <w:b/>
+          <w:bCs/>
+        </w:rPr>
+        <w:t>ViewModel</w:t>
+      </w:r>
+      <w:r>
+        <w:rPr>
+          <w:rFonts w:hint="eastAsia"/>
+          <w:b/>
+          <w:bCs/>
+        </w:rPr>
+        <w:t>：</w:t>
+      </w:r>
+    </w:p>
+    <w:p>
+      <w:pPr>
+        <w:pStyle w:val="a0"/>
+        <w:numPr>
+          <w:ilvl w:val="0"/>
+          <w:numId w:val="10"/>
+        </w:numPr>
+        <w:ind w:firstLineChars="0"/>
+      </w:pPr>
+      <w:r>
+        <w:rPr>
+          <w:rFonts w:hint="eastAsia"/>
+        </w:rPr>
+        <w:t>MainViewModel</w:t>
+      </w:r>
+      <w:r>
+        <w:rPr>
+          <w:rFonts w:hint="eastAsia"/>
+        </w:rPr>
+        <w:t>——存放和</w:t>
+      </w:r>
+      <w:r>
+        <w:rPr>
+          <w:rFonts w:hint="eastAsia"/>
+        </w:rPr>
+        <w:t>MainActivity</w:t>
+      </w:r>
+      <w:r>
+        <w:rPr>
+          <w:rFonts w:hint="eastAsia"/>
+        </w:rPr>
+        <w:t>相关界面</w:t>
+      </w:r>
+      <w:r>
+        <w:rPr>
+          <w:rFonts w:hint="eastAsia"/>
+        </w:rPr>
+        <w:t>中</w:t>
+      </w:r>
+      <w:r>
+        <w:rPr>
+          <w:rFonts w:hint="eastAsia"/>
+        </w:rPr>
+        <w:t>的</w:t>
+      </w:r>
+      <w:r>
+        <w:rPr>
+          <w:rFonts w:hint="eastAsia"/>
+        </w:rPr>
+        <w:t>信息；</w:t>
+      </w:r>
+    </w:p>
+    <w:p>
+      <w:pPr>
+        <w:pStyle w:val="a0"/>
+        <w:numPr>
+          <w:ilvl w:val="0"/>
+          <w:numId w:val="10"/>
+        </w:numPr>
+        <w:ind w:firstLineChars="0"/>
+      </w:pPr>
+      <w:r>
+        <w:rPr>
+          <w:rFonts w:hint="eastAsia"/>
+        </w:rPr>
+        <w:t>LoginViewModel</w:t>
+      </w:r>
+      <w:r>
+        <w:rPr>
+          <w:rFonts w:hint="eastAsia"/>
+        </w:rPr>
+        <w:t>——存放和</w:t>
+      </w:r>
+      <w:r>
+        <w:rPr>
+          <w:rFonts w:hint="eastAsia"/>
+        </w:rPr>
+        <w:t>LoginActivity</w:t>
+      </w:r>
+      <w:r>
+        <w:rPr>
+          <w:rFonts w:hint="eastAsia"/>
+        </w:rPr>
+        <w:t>相关界面中的信息；</w:t>
+      </w:r>
+    </w:p>
+    <w:p>
+      <w:pPr>
+        <w:pStyle w:val="a0"/>
+        <w:numPr>
+          <w:ilvl w:val="0"/>
+          <w:numId w:val="10"/>
+        </w:numPr>
+        <w:ind w:firstLineChars="0"/>
+      </w:pPr>
+      <w:r>
+        <w:rPr>
+          <w:rFonts w:hint="eastAsia"/>
+        </w:rPr>
+        <w:t>Register</w:t>
+      </w:r>
+      <w:r>
+        <w:t>ViewModel</w:t>
+      </w:r>
+      <w:r>
+        <w:rPr>
+          <w:rFonts w:hint="eastAsia"/>
+        </w:rPr>
+        <w:t>——存放和</w:t>
+      </w:r>
+      <w:r>
+        <w:rPr>
+          <w:rFonts w:hint="eastAsia"/>
+        </w:rPr>
+        <w:t>RegisterActivity</w:t>
+      </w:r>
+      <w:r>
+        <w:rPr>
+          <w:rFonts w:hint="eastAsia"/>
+        </w:rPr>
+        <w:t>相关界面中的信息</w:t>
+      </w:r>
+      <w:r>
+        <w:rPr>
+          <w:rFonts w:hint="eastAsia"/>
+        </w:rPr>
+        <w:t>；</w:t>
+      </w:r>
+    </w:p>
+    <w:p>
+      <w:pPr>
+        <w:pStyle w:val="a0"/>
+        <w:numPr>
+          <w:ilvl w:val="0"/>
+          <w:numId w:val="10"/>
+        </w:numPr>
+        <w:ind w:firstLineChars="0"/>
+      </w:pPr>
       <w:r>
         <w:rPr>
           <w:rFonts w:hint="eastAsia"/>
@@ -7813,14 +7961,187 @@
         <w:rPr>
           <w:rFonts w:hint="eastAsia"/>
         </w:rPr>
+        <w:t>ViewModel</w:t>
+      </w:r>
+      <w:r>
+        <w:rPr>
+          <w:rFonts w:hint="eastAsia"/>
+        </w:rPr>
+        <w:t>——存放和</w:t>
+      </w:r>
+      <w:r>
+        <w:rPr>
+          <w:rFonts w:hint="eastAsia"/>
+        </w:rPr>
+        <w:t>Player</w:t>
+      </w:r>
+      <w:r>
+        <w:rPr>
+          <w:rFonts w:hint="eastAsia"/>
+        </w:rPr>
         <w:t>Activity</w:t>
       </w:r>
-      <w:proofErr w:type="spellEnd"/>
-      <w:r>
-        <w:rPr>
-          <w:rFonts w:hint="eastAsia"/>
-        </w:rPr>
-        <w:t>——音乐播放器界面；</w:t>
+      <w:r>
+        <w:rPr>
+          <w:rFonts w:hint="eastAsia"/>
+        </w:rPr>
+        <w:t>相关界面中的信息；</w:t>
+      </w:r>
+    </w:p>
+    <w:p>
+      <w:pPr>
+        <w:pStyle w:val="a0"/>
+        <w:numPr>
+          <w:ilvl w:val="0"/>
+          <w:numId w:val="10"/>
+        </w:numPr>
+        <w:ind w:firstLineChars="0"/>
+      </w:pPr>
+      <w:r>
+        <w:rPr>
+          <w:rFonts w:hint="eastAsia"/>
+        </w:rPr>
+        <w:t>ListViewModel</w:t>
+      </w:r>
+      <w:r>
+        <w:rPr>
+          <w:rFonts w:hint="eastAsia"/>
+        </w:rPr>
+        <w:t>——存放和</w:t>
+      </w:r>
+      <w:r>
+        <w:rPr>
+          <w:rFonts w:hint="eastAsia"/>
+        </w:rPr>
+        <w:t>ListActivity</w:t>
+      </w:r>
+      <w:r>
+        <w:rPr>
+          <w:rFonts w:hint="eastAsia"/>
+        </w:rPr>
+        <w:t>相关界面中的信息；</w:t>
+      </w:r>
+    </w:p>
+    <w:p>
+      <w:pPr>
+        <w:pStyle w:val="a0"/>
+        <w:numPr>
+          <w:ilvl w:val="0"/>
+          <w:numId w:val="10"/>
+        </w:numPr>
+        <w:ind w:firstLineChars="0"/>
+      </w:pPr>
+      <w:r>
+        <w:rPr>
+          <w:rFonts w:hint="eastAsia"/>
+        </w:rPr>
+        <w:t>DownloadViewModel</w:t>
+      </w:r>
+      <w:r>
+        <w:rPr>
+          <w:rFonts w:hint="eastAsia"/>
+        </w:rPr>
+        <w:t>——存放和</w:t>
+      </w:r>
+      <w:r>
+        <w:rPr>
+          <w:rFonts w:hint="eastAsia"/>
+        </w:rPr>
+        <w:t>DownloadActivity</w:t>
+      </w:r>
+      <w:r>
+        <w:rPr>
+          <w:rFonts w:hint="eastAsia"/>
+        </w:rPr>
+        <w:t>相关界面中的信息</w:t>
+      </w:r>
+      <w:r>
+        <w:rPr>
+          <w:rFonts w:hint="eastAsia"/>
+        </w:rPr>
+        <w:t>；</w:t>
+      </w:r>
+    </w:p>
+    <w:p>
+      <w:pPr>
+        <w:pStyle w:val="a0"/>
+        <w:numPr>
+          <w:ilvl w:val="0"/>
+          <w:numId w:val="10"/>
+        </w:numPr>
+        <w:ind w:firstLineChars="0"/>
+      </w:pPr>
+      <w:r>
+        <w:rPr>
+          <w:rFonts w:hint="eastAsia"/>
+        </w:rPr>
+        <w:t>SettingsViewModel</w:t>
+      </w:r>
+      <w:r>
+        <w:rPr>
+          <w:rFonts w:hint="eastAsia"/>
+        </w:rPr>
+        <w:t>——存放和</w:t>
+      </w:r>
+      <w:r>
+        <w:rPr>
+          <w:rFonts w:hint="eastAsia"/>
+        </w:rPr>
+        <w:t>SettingsActivity</w:t>
+      </w:r>
+      <w:r>
+        <w:rPr>
+          <w:rFonts w:hint="eastAsia"/>
+        </w:rPr>
+        <w:t>相关界面中的信息。</w:t>
+      </w:r>
+    </w:p>
+    <w:p>
+      <w:pPr>
+        <w:pStyle w:val="a0"/>
+        <w:ind w:firstLine="482"/>
+        <w:rPr>
+          <w:b/>
+          <w:bCs/>
+        </w:rPr>
+      </w:pPr>
+      <w:r>
+        <w:rPr>
+          <w:rFonts w:hint="eastAsia"/>
+          <w:b/>
+          <w:bCs/>
+        </w:rPr>
+        <w:t>Model</w:t>
+      </w:r>
+      <w:r>
+        <w:rPr>
+          <w:rFonts w:hint="eastAsia"/>
+          <w:b/>
+          <w:bCs/>
+        </w:rPr>
+        <w:t>：</w:t>
+      </w:r>
+    </w:p>
+    <w:p>
+      <w:pPr>
+        <w:pStyle w:val="a0"/>
+        <w:numPr>
+          <w:ilvl w:val="0"/>
+          <w:numId w:val="10"/>
+        </w:numPr>
+        <w:ind w:firstLineChars="0"/>
+      </w:pPr>
+      <w:r>
+        <w:rPr>
+          <w:rFonts w:hint="eastAsia"/>
+        </w:rPr>
+        <w:t>Information</w:t>
+      </w:r>
+      <w:r>
+        <w:rPr>
+          <w:rFonts w:hint="eastAsia"/>
+        </w:rPr>
+        <w:t>——所有信息的基类</w:t>
       </w:r>
     </w:p>
     <w:p>
@@ -7832,14 +8153,12 @@
         </w:numPr>
         <w:ind w:firstLineChars="0"/>
       </w:pPr>
-      <w:proofErr w:type="spellStart"/>
-      <w:r>
-        <w:rPr>
-          <w:rFonts w:hint="eastAsia"/>
-        </w:rPr>
-        <w:t>LyricFragment</w:t>
-      </w:r>
-      <w:proofErr w:type="spellEnd"/>
+      <w:r>
+        <w:rPr>
+          <w:rFonts w:hint="eastAsia"/>
+        </w:rPr>
+        <w:t>User</w:t>
+      </w:r>
       <w:r>
         <w:rPr>
           <w:rFonts w:hint="eastAsia"/>
@@ -7850,7 +8169,196 @@
         <w:rPr>
           <w:rFonts w:hint="eastAsia"/>
         </w:rPr>
-        <w:t>歌词显示界面</w:t>
+        <w:t>保存</w:t>
+      </w:r>
+      <w:r>
+        <w:rPr>
+          <w:rFonts w:hint="eastAsia"/>
+        </w:rPr>
+        <w:t>用户基本信息</w:t>
+      </w:r>
+      <w:r>
+        <w:rPr>
+          <w:rFonts w:hint="eastAsia"/>
+        </w:rPr>
+        <w:t>；</w:t>
+      </w:r>
+    </w:p>
+    <w:p>
+      <w:pPr>
+        <w:pStyle w:val="a0"/>
+        <w:numPr>
+          <w:ilvl w:val="1"/>
+          <w:numId w:val="11"/>
+        </w:numPr>
+        <w:ind w:firstLineChars="0"/>
+      </w:pPr>
+      <w:r>
+        <w:rPr>
+          <w:rFonts w:hint="eastAsia"/>
+        </w:rPr>
+        <w:lastRenderedPageBreak/>
+        <w:t>Song</w:t>
+      </w:r>
+      <w:r>
+        <w:rPr>
+          <w:rFonts w:hint="eastAsia"/>
+        </w:rPr>
+        <w:t>——保存音乐的基本信息；</w:t>
+      </w:r>
+    </w:p>
+    <w:p>
+      <w:pPr>
+        <w:pStyle w:val="a0"/>
+        <w:numPr>
+          <w:ilvl w:val="1"/>
+          <w:numId w:val="11"/>
+        </w:numPr>
+        <w:ind w:firstLineChars="0"/>
+      </w:pPr>
+      <w:r>
+        <w:rPr>
+          <w:rFonts w:hint="eastAsia"/>
+        </w:rPr>
+        <w:t>Album</w:t>
+      </w:r>
+      <w:r>
+        <w:rPr>
+          <w:rFonts w:hint="eastAsia"/>
+        </w:rPr>
+        <w:t>——保存专辑的基本信息；</w:t>
+      </w:r>
+    </w:p>
+    <w:p>
+      <w:pPr>
+        <w:pStyle w:val="a0"/>
+        <w:numPr>
+          <w:ilvl w:val="1"/>
+          <w:numId w:val="11"/>
+        </w:numPr>
+        <w:ind w:firstLineChars="0"/>
+      </w:pPr>
+      <w:r>
+        <w:rPr>
+          <w:rFonts w:hint="eastAsia"/>
+        </w:rPr>
+        <w:t>Play</w:t>
+      </w:r>
+      <w:r>
+        <w:rPr>
+          <w:rFonts w:hint="eastAsia"/>
+        </w:rPr>
+        <w:t>l</w:t>
+      </w:r>
+      <w:r>
+        <w:rPr>
+          <w:rFonts w:hint="eastAsia"/>
+        </w:rPr>
+        <w:t>ist</w:t>
+      </w:r>
+      <w:r>
+        <w:rPr>
+          <w:rFonts w:hint="eastAsia"/>
+        </w:rPr>
+        <w:t>——保存歌单的基本信息；</w:t>
+      </w:r>
+    </w:p>
+    <w:p>
+      <w:pPr>
+        <w:pStyle w:val="a0"/>
+        <w:numPr>
+          <w:ilvl w:val="1"/>
+          <w:numId w:val="11"/>
+        </w:numPr>
+        <w:ind w:firstLineChars="0"/>
+      </w:pPr>
+      <w:r>
+        <w:rPr>
+          <w:rFonts w:hint="eastAsia"/>
+        </w:rPr>
+        <w:t>Illustration</w:t>
+      </w:r>
+      <w:r>
+        <w:rPr>
+          <w:rFonts w:hint="eastAsia"/>
+        </w:rPr>
+        <w:t>——保存专辑、画像等信息</w:t>
+      </w:r>
+    </w:p>
+    <w:p>
+      <w:pPr>
+        <w:pStyle w:val="a0"/>
+        <w:numPr>
+          <w:ilvl w:val="1"/>
+          <w:numId w:val="11"/>
+        </w:numPr>
+        <w:ind w:firstLineChars="0"/>
+      </w:pPr>
+      <w:r>
+        <w:rPr>
+          <w:rFonts w:hint="eastAsia"/>
+        </w:rPr>
+        <w:t>Artist</w:t>
+      </w:r>
+      <w:r>
+        <w:rPr>
+          <w:rFonts w:hint="eastAsia"/>
+        </w:rPr>
+        <w:t>——保存艺人的基本信息</w:t>
+      </w:r>
+    </w:p>
+    <w:p>
+      <w:pPr>
+        <w:pStyle w:val="a0"/>
+        <w:numPr>
+          <w:ilvl w:val="0"/>
+          <w:numId w:val="11"/>
+        </w:numPr>
+        <w:ind w:firstLineChars="0"/>
+      </w:pPr>
+      <w:r>
+        <w:rPr>
+          <w:rFonts w:hint="eastAsia"/>
+        </w:rPr>
+        <w:t>Settings</w:t>
+      </w:r>
+      <w:r>
+        <w:rPr>
+          <w:rFonts w:hint="eastAsia"/>
+        </w:rPr>
+        <w:t>——保存用户对应用的一些设置</w:t>
+      </w:r>
+      <w:r>
+        <w:rPr>
+          <w:rFonts w:hint="eastAsia"/>
+        </w:rPr>
+        <w:t>。</w:t>
+      </w:r>
+    </w:p>
+    <w:p>
+      <w:pPr>
+        <w:pStyle w:val="a0"/>
+        <w:ind w:firstLine="482"/>
+        <w:rPr>
+          <w:b/>
+          <w:bCs/>
+        </w:rPr>
+      </w:pPr>
+      <w:r>
+        <w:rPr>
+          <w:rFonts w:hint="eastAsia"/>
+          <w:b/>
+          <w:bCs/>
+        </w:rPr>
+        <w:t>Network</w:t>
+      </w:r>
+      <w:r>
+        <w:rPr>
+          <w:rFonts w:hint="eastAsia"/>
+          <w:b/>
+          <w:bCs/>
+        </w:rPr>
+        <w:t>：</w:t>
       </w:r>
     </w:p>
     <w:p>
@@ -7862,576 +8370,6 @@
         </w:numPr>
         <w:ind w:firstLineChars="0"/>
       </w:pPr>
-      <w:proofErr w:type="spellStart"/>
-      <w:r>
-        <w:rPr>
-          <w:rFonts w:hint="eastAsia"/>
-        </w:rPr>
-        <w:t>ListActivity</w:t>
-      </w:r>
-      <w:proofErr w:type="spellEnd"/>
-      <w:r>
-        <w:rPr>
-          <w:rFonts w:hint="eastAsia"/>
-        </w:rPr>
-        <w:t>——用来显示歌单、专辑、系列电台节目等；</w:t>
-      </w:r>
-    </w:p>
-    <w:p>
-      <w:pPr>
-        <w:pStyle w:val="a0"/>
-        <w:numPr>
-          <w:ilvl w:val="0"/>
-          <w:numId w:val="10"/>
-        </w:numPr>
-        <w:ind w:firstLineChars="0"/>
-      </w:pPr>
-      <w:proofErr w:type="spellStart"/>
-      <w:r>
-        <w:rPr>
-          <w:rFonts w:hint="eastAsia"/>
-        </w:rPr>
-        <w:t>DownloadActivity</w:t>
-      </w:r>
-      <w:proofErr w:type="spellEnd"/>
-      <w:r>
-        <w:rPr>
-          <w:rFonts w:hint="eastAsia"/>
-        </w:rPr>
-        <w:t>——下载</w:t>
-      </w:r>
-    </w:p>
-    <w:p>
-      <w:pPr>
-        <w:pStyle w:val="a0"/>
-        <w:numPr>
-          <w:ilvl w:val="0"/>
-          <w:numId w:val="10"/>
-        </w:numPr>
-        <w:ind w:firstLineChars="0"/>
-      </w:pPr>
-      <w:proofErr w:type="spellStart"/>
-      <w:r>
-        <w:rPr>
-          <w:rFonts w:hint="eastAsia"/>
-        </w:rPr>
-        <w:t>SettingsActivity</w:t>
-      </w:r>
-      <w:proofErr w:type="spellEnd"/>
-      <w:r>
-        <w:rPr>
-          <w:rFonts w:hint="eastAsia"/>
-        </w:rPr>
-        <w:t>——用户通过该</w:t>
-      </w:r>
-      <w:r>
-        <w:rPr>
-          <w:rFonts w:hint="eastAsia"/>
-        </w:rPr>
-        <w:t>Activity</w:t>
-      </w:r>
-      <w:r>
-        <w:rPr>
-          <w:rFonts w:hint="eastAsia"/>
-        </w:rPr>
-        <w:t>用来设置应用的一些属性</w:t>
-      </w:r>
-      <w:r>
-        <w:rPr>
-          <w:rFonts w:hint="eastAsia"/>
-        </w:rPr>
-        <w:t>。</w:t>
-      </w:r>
-    </w:p>
-    <w:p>
-      <w:pPr>
-        <w:pStyle w:val="a0"/>
-        <w:ind w:firstLine="482"/>
-        <w:rPr>
-          <w:b/>
-          <w:bCs/>
-        </w:rPr>
-      </w:pPr>
-      <w:proofErr w:type="spellStart"/>
-      <w:r>
-        <w:rPr>
-          <w:rFonts w:hint="eastAsia"/>
-          <w:b/>
-          <w:bCs/>
-        </w:rPr>
-        <w:t>ViewModel</w:t>
-      </w:r>
-      <w:proofErr w:type="spellEnd"/>
-      <w:r>
-        <w:rPr>
-          <w:rFonts w:hint="eastAsia"/>
-          <w:b/>
-          <w:bCs/>
-        </w:rPr>
-        <w:t>：</w:t>
-      </w:r>
-    </w:p>
-    <w:p>
-      <w:pPr>
-        <w:pStyle w:val="a0"/>
-        <w:numPr>
-          <w:ilvl w:val="0"/>
-          <w:numId w:val="10"/>
-        </w:numPr>
-        <w:ind w:firstLineChars="0"/>
-      </w:pPr>
-      <w:proofErr w:type="spellStart"/>
-      <w:r>
-        <w:rPr>
-          <w:rFonts w:hint="eastAsia"/>
-        </w:rPr>
-        <w:t>MainViewModel</w:t>
-      </w:r>
-      <w:proofErr w:type="spellEnd"/>
-      <w:r>
-        <w:rPr>
-          <w:rFonts w:hint="eastAsia"/>
-        </w:rPr>
-        <w:t>——存放和</w:t>
-      </w:r>
-      <w:proofErr w:type="spellStart"/>
-      <w:r>
-        <w:rPr>
-          <w:rFonts w:hint="eastAsia"/>
-        </w:rPr>
-        <w:t>MainActivity</w:t>
-      </w:r>
-      <w:proofErr w:type="spellEnd"/>
-      <w:r>
-        <w:rPr>
-          <w:rFonts w:hint="eastAsia"/>
-        </w:rPr>
-        <w:t>相关界面</w:t>
-      </w:r>
-      <w:r>
-        <w:rPr>
-          <w:rFonts w:hint="eastAsia"/>
-        </w:rPr>
-        <w:t>中</w:t>
-      </w:r>
-      <w:r>
-        <w:rPr>
-          <w:rFonts w:hint="eastAsia"/>
-        </w:rPr>
-        <w:t>的</w:t>
-      </w:r>
-      <w:r>
-        <w:rPr>
-          <w:rFonts w:hint="eastAsia"/>
-        </w:rPr>
-        <w:t>信息；</w:t>
-      </w:r>
-    </w:p>
-    <w:p>
-      <w:pPr>
-        <w:pStyle w:val="a0"/>
-        <w:numPr>
-          <w:ilvl w:val="0"/>
-          <w:numId w:val="10"/>
-        </w:numPr>
-        <w:ind w:firstLineChars="0"/>
-      </w:pPr>
-      <w:proofErr w:type="spellStart"/>
-      <w:r>
-        <w:rPr>
-          <w:rFonts w:hint="eastAsia"/>
-        </w:rPr>
-        <w:t>LoginViewModel</w:t>
-      </w:r>
-      <w:proofErr w:type="spellEnd"/>
-      <w:r>
-        <w:rPr>
-          <w:rFonts w:hint="eastAsia"/>
-        </w:rPr>
-        <w:t>——存放和</w:t>
-      </w:r>
-      <w:proofErr w:type="spellStart"/>
-      <w:r>
-        <w:rPr>
-          <w:rFonts w:hint="eastAsia"/>
-        </w:rPr>
-        <w:t>LoginActivity</w:t>
-      </w:r>
-      <w:proofErr w:type="spellEnd"/>
-      <w:r>
-        <w:rPr>
-          <w:rFonts w:hint="eastAsia"/>
-        </w:rPr>
-        <w:t>相关界面中的信息；</w:t>
-      </w:r>
-    </w:p>
-    <w:p>
-      <w:pPr>
-        <w:pStyle w:val="a0"/>
-        <w:numPr>
-          <w:ilvl w:val="0"/>
-          <w:numId w:val="10"/>
-        </w:numPr>
-        <w:ind w:firstLineChars="0"/>
-      </w:pPr>
-      <w:proofErr w:type="spellStart"/>
-      <w:r>
-        <w:rPr>
-          <w:rFonts w:hint="eastAsia"/>
-        </w:rPr>
-        <w:t>Player</w:t>
-      </w:r>
-      <w:r>
-        <w:rPr>
-          <w:rFonts w:hint="eastAsia"/>
-        </w:rPr>
-        <w:t>ViewModel</w:t>
-      </w:r>
-      <w:proofErr w:type="spellEnd"/>
-      <w:r>
-        <w:rPr>
-          <w:rFonts w:hint="eastAsia"/>
-        </w:rPr>
-        <w:t>——存放和</w:t>
-      </w:r>
-      <w:proofErr w:type="spellStart"/>
-      <w:r>
-        <w:rPr>
-          <w:rFonts w:hint="eastAsia"/>
-        </w:rPr>
-        <w:t>Player</w:t>
-      </w:r>
-      <w:r>
-        <w:rPr>
-          <w:rFonts w:hint="eastAsia"/>
-        </w:rPr>
-        <w:t>Activity</w:t>
-      </w:r>
-      <w:proofErr w:type="spellEnd"/>
-      <w:r>
-        <w:rPr>
-          <w:rFonts w:hint="eastAsia"/>
-        </w:rPr>
-        <w:t>相关界面中的信息；</w:t>
-      </w:r>
-    </w:p>
-    <w:p>
-      <w:pPr>
-        <w:pStyle w:val="a0"/>
-        <w:numPr>
-          <w:ilvl w:val="0"/>
-          <w:numId w:val="10"/>
-        </w:numPr>
-        <w:ind w:firstLineChars="0"/>
-      </w:pPr>
-      <w:proofErr w:type="spellStart"/>
-      <w:r>
-        <w:rPr>
-          <w:rFonts w:hint="eastAsia"/>
-        </w:rPr>
-        <w:t>ListViewModel</w:t>
-      </w:r>
-      <w:proofErr w:type="spellEnd"/>
-      <w:r>
-        <w:rPr>
-          <w:rFonts w:hint="eastAsia"/>
-        </w:rPr>
-        <w:t>——存放和</w:t>
-      </w:r>
-      <w:proofErr w:type="spellStart"/>
-      <w:r>
-        <w:rPr>
-          <w:rFonts w:hint="eastAsia"/>
-        </w:rPr>
-        <w:t>ListActivity</w:t>
-      </w:r>
-      <w:proofErr w:type="spellEnd"/>
-      <w:r>
-        <w:rPr>
-          <w:rFonts w:hint="eastAsia"/>
-        </w:rPr>
-        <w:t>相关界面中的信息；</w:t>
-      </w:r>
-    </w:p>
-    <w:p>
-      <w:pPr>
-        <w:pStyle w:val="a0"/>
-        <w:numPr>
-          <w:ilvl w:val="0"/>
-          <w:numId w:val="10"/>
-        </w:numPr>
-        <w:ind w:firstLineChars="0"/>
-      </w:pPr>
-      <w:proofErr w:type="spellStart"/>
-      <w:r>
-        <w:rPr>
-          <w:rFonts w:hint="eastAsia"/>
-        </w:rPr>
-        <w:t>DownloadViewModel</w:t>
-      </w:r>
-      <w:proofErr w:type="spellEnd"/>
-      <w:r>
-        <w:rPr>
-          <w:rFonts w:hint="eastAsia"/>
-        </w:rPr>
-        <w:t>——存放和</w:t>
-      </w:r>
-      <w:proofErr w:type="spellStart"/>
-      <w:r>
-        <w:rPr>
-          <w:rFonts w:hint="eastAsia"/>
-        </w:rPr>
-        <w:t>DownloadActivity</w:t>
-      </w:r>
-      <w:proofErr w:type="spellEnd"/>
-      <w:r>
-        <w:rPr>
-          <w:rFonts w:hint="eastAsia"/>
-        </w:rPr>
-        <w:t>相关界面中的信息</w:t>
-      </w:r>
-      <w:r>
-        <w:rPr>
-          <w:rFonts w:hint="eastAsia"/>
-        </w:rPr>
-        <w:t>；</w:t>
-      </w:r>
-    </w:p>
-    <w:p>
-      <w:pPr>
-        <w:pStyle w:val="a0"/>
-        <w:numPr>
-          <w:ilvl w:val="0"/>
-          <w:numId w:val="10"/>
-        </w:numPr>
-        <w:ind w:firstLineChars="0"/>
-      </w:pPr>
-      <w:proofErr w:type="spellStart"/>
-      <w:r>
-        <w:rPr>
-          <w:rFonts w:hint="eastAsia"/>
-        </w:rPr>
-        <w:t>SettingsViewModel</w:t>
-      </w:r>
-      <w:proofErr w:type="spellEnd"/>
-      <w:r>
-        <w:rPr>
-          <w:rFonts w:hint="eastAsia"/>
-        </w:rPr>
-        <w:t>——存放和</w:t>
-      </w:r>
-      <w:proofErr w:type="spellStart"/>
-      <w:r>
-        <w:rPr>
-          <w:rFonts w:hint="eastAsia"/>
-        </w:rPr>
-        <w:t>SettingsActivity</w:t>
-      </w:r>
-      <w:proofErr w:type="spellEnd"/>
-      <w:r>
-        <w:rPr>
-          <w:rFonts w:hint="eastAsia"/>
-        </w:rPr>
-        <w:t>相关界面中的信息。</w:t>
-      </w:r>
-    </w:p>
-    <w:p>
-      <w:pPr>
-        <w:pStyle w:val="a0"/>
-        <w:ind w:firstLine="482"/>
-        <w:rPr>
-          <w:b/>
-          <w:bCs/>
-        </w:rPr>
-      </w:pPr>
-      <w:r>
-        <w:rPr>
-          <w:rFonts w:hint="eastAsia"/>
-          <w:b/>
-          <w:bCs/>
-        </w:rPr>
-        <w:t>Model</w:t>
-      </w:r>
-      <w:r>
-        <w:rPr>
-          <w:rFonts w:hint="eastAsia"/>
-          <w:b/>
-          <w:bCs/>
-        </w:rPr>
-        <w:t>：</w:t>
-      </w:r>
-    </w:p>
-    <w:p>
-      <w:pPr>
-        <w:pStyle w:val="a0"/>
-        <w:numPr>
-          <w:ilvl w:val="0"/>
-          <w:numId w:val="10"/>
-        </w:numPr>
-        <w:ind w:firstLineChars="0"/>
-      </w:pPr>
-      <w:r>
-        <w:rPr>
-          <w:rFonts w:hint="eastAsia"/>
-        </w:rPr>
-        <w:t>User</w:t>
-      </w:r>
-      <w:r>
-        <w:rPr>
-          <w:rFonts w:hint="eastAsia"/>
-        </w:rPr>
-        <w:t>——</w:t>
-      </w:r>
-      <w:r>
-        <w:rPr>
-          <w:rFonts w:hint="eastAsia"/>
-        </w:rPr>
-        <w:t>保存</w:t>
-      </w:r>
-      <w:r>
-        <w:rPr>
-          <w:rFonts w:hint="eastAsia"/>
-        </w:rPr>
-        <w:t>用户基本信息</w:t>
-      </w:r>
-      <w:r>
-        <w:rPr>
-          <w:rFonts w:hint="eastAsia"/>
-        </w:rPr>
-        <w:t>；</w:t>
-      </w:r>
-    </w:p>
-    <w:p>
-      <w:pPr>
-        <w:pStyle w:val="a0"/>
-        <w:numPr>
-          <w:ilvl w:val="0"/>
-          <w:numId w:val="10"/>
-        </w:numPr>
-        <w:ind w:firstLineChars="0"/>
-      </w:pPr>
-      <w:r>
-        <w:rPr>
-          <w:rFonts w:hint="eastAsia"/>
-        </w:rPr>
-        <w:t>Music</w:t>
-      </w:r>
-      <w:r>
-        <w:rPr>
-          <w:rFonts w:hint="eastAsia"/>
-        </w:rPr>
-        <w:t>——保存音乐的基本信息；</w:t>
-      </w:r>
-    </w:p>
-    <w:p>
-      <w:pPr>
-        <w:pStyle w:val="a0"/>
-        <w:numPr>
-          <w:ilvl w:val="0"/>
-          <w:numId w:val="10"/>
-        </w:numPr>
-        <w:ind w:firstLineChars="0"/>
-      </w:pPr>
-      <w:r>
-        <w:rPr>
-          <w:rFonts w:hint="eastAsia"/>
-        </w:rPr>
-        <w:t>Album</w:t>
-      </w:r>
-      <w:r>
-        <w:rPr>
-          <w:rFonts w:hint="eastAsia"/>
-        </w:rPr>
-        <w:t>——保存专辑的基本信息；</w:t>
-      </w:r>
-    </w:p>
-    <w:p>
-      <w:pPr>
-        <w:pStyle w:val="a0"/>
-        <w:numPr>
-          <w:ilvl w:val="0"/>
-          <w:numId w:val="10"/>
-        </w:numPr>
-        <w:ind w:firstLineChars="0"/>
-      </w:pPr>
-      <w:r>
-        <w:rPr>
-          <w:rFonts w:hint="eastAsia"/>
-        </w:rPr>
-        <w:lastRenderedPageBreak/>
-        <w:t>Playlist</w:t>
-      </w:r>
-      <w:r>
-        <w:rPr>
-          <w:rFonts w:hint="eastAsia"/>
-        </w:rPr>
-        <w:t>——保存歌单的基本信息；</w:t>
-      </w:r>
-    </w:p>
-    <w:p>
-      <w:pPr>
-        <w:pStyle w:val="a0"/>
-        <w:numPr>
-          <w:ilvl w:val="0"/>
-          <w:numId w:val="10"/>
-        </w:numPr>
-        <w:ind w:firstLineChars="0"/>
-      </w:pPr>
-      <w:r>
-        <w:rPr>
-          <w:rFonts w:hint="eastAsia"/>
-        </w:rPr>
-        <w:t>Settings</w:t>
-      </w:r>
-      <w:r>
-        <w:rPr>
-          <w:rFonts w:hint="eastAsia"/>
-        </w:rPr>
-        <w:t>——保存用户对应用的一些设置</w:t>
-      </w:r>
-      <w:r>
-        <w:rPr>
-          <w:rFonts w:hint="eastAsia"/>
-        </w:rPr>
-        <w:t>。</w:t>
-      </w:r>
-    </w:p>
-    <w:p>
-      <w:pPr>
-        <w:pStyle w:val="a0"/>
-        <w:ind w:firstLine="482"/>
-        <w:rPr>
-          <w:b/>
-          <w:bCs/>
-        </w:rPr>
-      </w:pPr>
-      <w:r>
-        <w:rPr>
-          <w:rFonts w:hint="eastAsia"/>
-          <w:b/>
-          <w:bCs/>
-        </w:rPr>
-        <w:t>Network</w:t>
-      </w:r>
-      <w:r>
-        <w:rPr>
-          <w:rFonts w:hint="eastAsia"/>
-          <w:b/>
-          <w:bCs/>
-        </w:rPr>
-        <w:t>：</w:t>
-      </w:r>
-    </w:p>
-    <w:p>
-      <w:pPr>
-        <w:pStyle w:val="a0"/>
-        <w:numPr>
-          <w:ilvl w:val="0"/>
-          <w:numId w:val="10"/>
-        </w:numPr>
-        <w:ind w:firstLineChars="0"/>
-      </w:pPr>
-      <w:proofErr w:type="spellStart"/>
       <w:r>
         <w:rPr>
           <w:rFonts w:hint="eastAsia"/>
@@ -8444,7 +8382,6 @@
         </w:rPr>
         <w:t>Server</w:t>
       </w:r>
-      <w:proofErr w:type="spellEnd"/>
       <w:r>
         <w:rPr>
           <w:rFonts w:hint="eastAsia"/>

</xml_diff>